<commit_message>
Updated date, name of module
</commit_message>
<xml_diff>
--- a/Module 5/Module 5 Critical Thinking Assigment.docx
+++ b/Module 5/Module 5 Critical Thinking Assigment.docx
@@ -2716,7 +2716,22 @@
       <w:jc w:val="right"/>
     </w:pPr>
     <w:r>
-      <w:t>Module 3 Critical Thinking Assignment</w:t>
+      <w:t xml:space="preserve">Module </w:t>
+    </w:r>
+    <w:r>
+      <w:t>5</w:t>
+    </w:r>
+    <w:r>
+      <w:t xml:space="preserve"> Critical Thinking Assignment</w:t>
+    </w:r>
+  </w:p>
+  <w:p>
+    <w:pPr>
+      <w:pStyle w:val="Header"/>
+      <w:jc w:val="right"/>
+    </w:pPr>
+    <w:r>
+      <w:t>2024-06-14</w:t>
     </w:r>
   </w:p>
 </w:hdr>

</xml_diff>